<commit_message>
code ethernet en documentatie toegevoegd
</commit_message>
<xml_diff>
--- a/Code/Ethernet Codes_en_documentatie/Ethernet_Microcontrollerboard/Ethernet verbidning tussen microcontrollerboard.docx
+++ b/Code/Ethernet Codes_en_documentatie/Ethernet_Microcontrollerboard/Ethernet verbidning tussen microcontrollerboard.docx
@@ -171,7 +171,15 @@
           <w:szCs w:val="20"/>
           <w:lang w:val="nl-NL"/>
         </w:rPr>
-        <w:t>arduino</w:t>
+        <w:t>A</w:t>
+      </w:r>
+      <w:r>
+        <w:rPr>
+          <w:sz w:val="20"/>
+          <w:szCs w:val="20"/>
+          <w:lang w:val="nl-NL"/>
+        </w:rPr>
+        <w:t>rduino</w:t>
       </w:r>
       <w:proofErr w:type="spellEnd"/>
       <w:r>
@@ -189,7 +197,15 @@
           <w:szCs w:val="20"/>
           <w:lang w:val="nl-NL"/>
         </w:rPr>
-        <w:t>uno</w:t>
+        <w:t>U</w:t>
+      </w:r>
+      <w:r>
+        <w:rPr>
+          <w:sz w:val="20"/>
+          <w:szCs w:val="20"/>
+          <w:lang w:val="nl-NL"/>
+        </w:rPr>
+        <w:t>no</w:t>
       </w:r>
       <w:proofErr w:type="spellEnd"/>
       <w:r>
@@ -780,18 +796,26 @@
           <w:szCs w:val="20"/>
           <w:lang w:val="nl-NL"/>
         </w:rPr>
-        <w:t xml:space="preserve">Nu de IP </w:t>
-      </w:r>
-      <w:proofErr w:type="spellStart"/>
-      <w:r>
-        <w:rPr>
-          <w:sz w:val="20"/>
-          <w:szCs w:val="20"/>
-          <w:lang w:val="nl-NL"/>
-        </w:rPr>
-        <w:t>address</w:t>
-      </w:r>
-      <w:proofErr w:type="spellEnd"/>
+        <w:t xml:space="preserve">Nu de </w:t>
+      </w:r>
+      <w:proofErr w:type="gramStart"/>
+      <w:r>
+        <w:rPr>
+          <w:sz w:val="20"/>
+          <w:szCs w:val="20"/>
+          <w:lang w:val="nl-NL"/>
+        </w:rPr>
+        <w:t xml:space="preserve">IP </w:t>
+      </w:r>
+      <w:r>
+        <w:rPr>
+          <w:sz w:val="20"/>
+          <w:szCs w:val="20"/>
+          <w:lang w:val="nl-NL"/>
+        </w:rPr>
+        <w:t>adres</w:t>
+      </w:r>
+      <w:proofErr w:type="gramEnd"/>
       <w:r>
         <w:rPr>
           <w:sz w:val="20"/>
@@ -1307,7 +1331,23 @@
           <w:szCs w:val="20"/>
           <w:lang w:val="nl-NL"/>
         </w:rPr>
-        <w:t xml:space="preserve">De geüpdatet waardes wordt dan weergegeven via html op de IP-adres. Je kan dit proberen met andere analoge pinnen ook.  </w:t>
+        <w:t>De geüpdatet waardes wordt dan weergegeven via html op de IP-adres. Je kan dit</w:t>
+      </w:r>
+      <w:r>
+        <w:rPr>
+          <w:sz w:val="20"/>
+          <w:szCs w:val="20"/>
+          <w:lang w:val="nl-NL"/>
+        </w:rPr>
+        <w:t xml:space="preserve"> ook</w:t>
+      </w:r>
+      <w:r>
+        <w:rPr>
+          <w:sz w:val="20"/>
+          <w:szCs w:val="20"/>
+          <w:lang w:val="nl-NL"/>
+        </w:rPr>
+        <w:t xml:space="preserve"> proberen met andere analoge pinnen.  </w:t>
       </w:r>
     </w:p>
     <w:p>

</xml_diff>